<commit_message>
strange mistake in six. starting to get rid of JDBC
</commit_message>
<xml_diff>
--- a/ХречкоСВ 5-7 отчет.docx
+++ b/ХречкоСВ 5-7 отчет.docx
@@ -118,7 +118,7 @@
                           <a:blip r:embed="rId6" cstate="print">
                             <a:extLst>
                               <a:ext uri="{28A0092B-C50C-407E-A947-70E740481C1C}">
-                                <a14:useLocalDpi xmlns:a14="http://schemas.microsoft.com/office/drawing/2010/main" xmlns:wps="http://schemas.microsoft.com/office/word/2010/wordprocessingShape" xmlns:wpi="http://schemas.microsoft.com/office/word/2010/wordprocessingInk" xmlns:wpg="http://schemas.microsoft.com/office/word/2010/wordprocessingGroup" xmlns:w16se="http://schemas.microsoft.com/office/word/2015/wordml/symex" xmlns:w16sdtdh="http://schemas.microsoft.com/office/word/2020/wordml/sdtdatahash" xmlns:w16="http://schemas.microsoft.com/office/word/2018/wordml" xmlns:w16cid="http://schemas.microsoft.com/office/word/2016/wordml/cid" xmlns:w16cex="http://schemas.microsoft.com/office/word/2018/wordml/cex" xmlns:w15="http://schemas.microsoft.com/office/word/2012/wordml" xmlns:w14="http://schemas.microsoft.com/office/word/2010/wordml" xmlns:w="http://schemas.openxmlformats.org/wordprocessingml/2006/main" xmlns:w10="urn:schemas-microsoft-com:office:word" xmlns:wp14="http://schemas.microsoft.com/office/word/2010/wordprocessingDrawing" xmlns:v="urn:schemas-microsoft-com:vml" xmlns:o="urn:schemas-microsoft-com:office:office" xmlns:am3d="http://schemas.microsoft.com/office/drawing/2017/model3d" xmlns:aink="http://schemas.microsoft.com/office/drawing/2016/ink" xmlns:mc="http://schemas.openxmlformats.org/markup-compatibility/2006" xmlns:cx8="http://schemas.microsoft.com/office/drawing/2016/5/14/chartex" xmlns:cx7="http://schemas.microsoft.com/office/drawing/2016/5/13/chartex" xmlns:cx6="http://schemas.microsoft.com/office/drawing/2016/5/12/chartex" xmlns:cx5="http://schemas.microsoft.com/office/drawing/2016/5/11/chartex" xmlns:cx4="http://schemas.microsoft.com/office/drawing/2016/5/10/chartex" xmlns:cx3="http://schemas.microsoft.com/office/drawing/2016/5/9/chartex" xmlns:cx2="http://schemas.microsoft.com/office/drawing/2015/10/21/chartex" xmlns:cx1="http://schemas.microsoft.com/office/drawing/2015/9/8/chartex" xmlns:cx="http://schemas.microsoft.com/office/drawing/2014/chartex" xmlns:wpc="http://schemas.microsoft.com/office/word/2010/wordprocessingCanvas" xmlns="" val="0"/>
+                                <a14:useLocalDpi xmlns="" xmlns:wpc="http://schemas.microsoft.com/office/word/2010/wordprocessingCanvas" xmlns:cx="http://schemas.microsoft.com/office/drawing/2014/chartex" xmlns:cx1="http://schemas.microsoft.com/office/drawing/2015/9/8/chartex" xmlns:cx2="http://schemas.microsoft.com/office/drawing/2015/10/21/chartex" xmlns:cx3="http://schemas.microsoft.com/office/drawing/2016/5/9/chartex" xmlns:cx4="http://schemas.microsoft.com/office/drawing/2016/5/10/chartex" xmlns:cx5="http://schemas.microsoft.com/office/drawing/2016/5/11/chartex" xmlns:cx6="http://schemas.microsoft.com/office/drawing/2016/5/12/chartex" xmlns:cx7="http://schemas.microsoft.com/office/drawing/2016/5/13/chartex" xmlns:cx8="http://schemas.microsoft.com/office/drawing/2016/5/14/chartex" xmlns:mc="http://schemas.openxmlformats.org/markup-compatibility/2006" xmlns:aink="http://schemas.microsoft.com/office/drawing/2016/ink" xmlns:am3d="http://schemas.microsoft.com/office/drawing/2017/model3d" xmlns:o="urn:schemas-microsoft-com:office:office" xmlns:v="urn:schemas-microsoft-com:vml" xmlns:wp14="http://schemas.microsoft.com/office/word/2010/wordprocessingDrawing" xmlns:w10="urn:schemas-microsoft-com:office:word" xmlns:w="http://schemas.openxmlformats.org/wordprocessingml/2006/main" xmlns:w14="http://schemas.microsoft.com/office/word/2010/wordml" xmlns:w15="http://schemas.microsoft.com/office/word/2012/wordml" xmlns:w16cex="http://schemas.microsoft.com/office/word/2018/wordml/cex" xmlns:w16cid="http://schemas.microsoft.com/office/word/2016/wordml/cid" xmlns:w16="http://schemas.microsoft.com/office/word/2018/wordml" xmlns:w16sdtdh="http://schemas.microsoft.com/office/word/2020/wordml/sdtdatahash" xmlns:w16se="http://schemas.microsoft.com/office/word/2015/wordml/symex" xmlns:wpg="http://schemas.microsoft.com/office/word/2010/wordprocessingGroup" xmlns:wpi="http://schemas.microsoft.com/office/word/2010/wordprocessingInk" xmlns:wps="http://schemas.microsoft.com/office/word/2010/wordprocessingShape" xmlns:a14="http://schemas.microsoft.com/office/drawing/2010/main" val="0"/>
                               </a:ext>
                             </a:extLst>
                           </a:blip>
@@ -274,23 +274,13 @@
               </w:rPr>
               <w:t xml:space="preserve">– </w:t>
             </w:r>
-            <w:proofErr w:type="gramStart"/>
             <w:r>
               <w:rPr>
                 <w:rFonts w:ascii="Times New Roman" w:hAnsi="Times New Roman" w:cs="Times New Roman"/>
                 <w:b/>
                 <w:sz w:val="24"/>
               </w:rPr>
-              <w:t>Ро</w:t>
-            </w:r>
-            <w:proofErr w:type="gramEnd"/>
-            <w:r>
-              <w:rPr>
-                <w:rFonts w:ascii="Times New Roman" w:hAnsi="Times New Roman" w:cs="Times New Roman"/>
-                <w:b/>
-                <w:sz w:val="24"/>
-              </w:rPr>
-              <w:t>ссийский технологический университет»</w:t>
+              <w:t>Российский технологический университет»</w:t>
             </w:r>
           </w:p>
           <w:p>
@@ -419,7 +409,6 @@
           <w:b/>
           <w:sz w:val="32"/>
           <w:szCs w:val="32"/>
-          <w:lang w:val="en-US"/>
         </w:rPr>
       </w:pPr>
       <w:r>
@@ -435,7 +424,6 @@
           <w:b/>
           <w:sz w:val="32"/>
           <w:szCs w:val="32"/>
-          <w:lang w:val="en-US"/>
         </w:rPr>
         <w:t>5</w:t>
       </w:r>
@@ -452,7 +440,6 @@
           <w:b/>
           <w:sz w:val="32"/>
           <w:szCs w:val="32"/>
-          <w:lang w:val="en-US"/>
         </w:rPr>
         <w:t>7</w:t>
       </w:r>
@@ -626,20 +613,7 @@
           <w:sz w:val="28"/>
         </w:rPr>
         <w:tab/>
-      </w:r>
-      <w:proofErr w:type="spellStart"/>
-      <w:r>
-        <w:rPr>
-          <w:sz w:val="28"/>
-        </w:rPr>
-        <w:t>Хречко</w:t>
-      </w:r>
-      <w:proofErr w:type="spellEnd"/>
-      <w:r>
-        <w:rPr>
-          <w:sz w:val="28"/>
-        </w:rPr>
-        <w:t xml:space="preserve"> Сергей</w:t>
+        <w:t>Хречко Сергей</w:t>
       </w:r>
       <w:r>
         <w:rPr>
@@ -770,19 +744,11 @@
         </w:rPr>
         <w:t xml:space="preserve">ассистент </w:t>
       </w:r>
-      <w:proofErr w:type="spellStart"/>
-      <w:r>
-        <w:rPr>
-          <w:sz w:val="28"/>
-        </w:rPr>
-        <w:t>Благирев</w:t>
-      </w:r>
-      <w:proofErr w:type="spellEnd"/>
-      <w:r>
-        <w:rPr>
-          <w:sz w:val="28"/>
-        </w:rPr>
-        <w:t xml:space="preserve"> М.М</w:t>
+      <w:r>
+        <w:rPr>
+          <w:sz w:val="28"/>
+        </w:rPr>
+        <w:t>Благирев М.М</w:t>
       </w:r>
       <w:r>
         <w:rPr>
@@ -3124,61 +3090,7 @@
           <w:sz w:val="28"/>
           <w:szCs w:val="28"/>
         </w:rPr>
-        <w:t xml:space="preserve">Вам необходимо создать конфигурацию </w:t>
-      </w:r>
-      <w:proofErr w:type="spellStart"/>
-      <w:r>
-        <w:rPr>
-          <w:rFonts w:ascii="Times New Roman" w:hAnsi="Times New Roman" w:cs="Times New Roman"/>
-          <w:sz w:val="28"/>
-          <w:szCs w:val="28"/>
-        </w:rPr>
-        <w:t>docker-compose</w:t>
-      </w:r>
-      <w:proofErr w:type="spellEnd"/>
-      <w:r>
-        <w:rPr>
-          <w:rFonts w:ascii="Times New Roman" w:hAnsi="Times New Roman" w:cs="Times New Roman"/>
-          <w:sz w:val="28"/>
-          <w:szCs w:val="28"/>
-        </w:rPr>
-        <w:t xml:space="preserve"> для </w:t>
-      </w:r>
-      <w:proofErr w:type="gramStart"/>
-      <w:r>
-        <w:rPr>
-          <w:rFonts w:ascii="Times New Roman" w:hAnsi="Times New Roman" w:cs="Times New Roman"/>
-          <w:sz w:val="28"/>
-          <w:szCs w:val="28"/>
-        </w:rPr>
-        <w:t>вашего</w:t>
-      </w:r>
-      <w:proofErr w:type="gramEnd"/>
-      <w:r>
-        <w:rPr>
-          <w:rFonts w:ascii="Times New Roman" w:hAnsi="Times New Roman" w:cs="Times New Roman"/>
-          <w:sz w:val="28"/>
-          <w:szCs w:val="28"/>
-        </w:rPr>
-        <w:t xml:space="preserve"> </w:t>
-      </w:r>
-      <w:proofErr w:type="spellStart"/>
-      <w:r>
-        <w:rPr>
-          <w:rFonts w:ascii="Times New Roman" w:hAnsi="Times New Roman" w:cs="Times New Roman"/>
-          <w:sz w:val="28"/>
-          <w:szCs w:val="28"/>
-        </w:rPr>
-        <w:t>веб-сервера</w:t>
-      </w:r>
-      <w:proofErr w:type="spellEnd"/>
-      <w:r>
-        <w:rPr>
-          <w:rFonts w:ascii="Times New Roman" w:hAnsi="Times New Roman" w:cs="Times New Roman"/>
-          <w:sz w:val="28"/>
-          <w:szCs w:val="28"/>
-        </w:rPr>
-        <w:t>.</w:t>
+        <w:t>Вам необходимо создать конфигурацию docker-compose для вашего веб-сервера.</w:t>
       </w:r>
     </w:p>
     <w:p>
@@ -3191,23 +3103,13 @@
           <w:szCs w:val="28"/>
         </w:rPr>
       </w:pPr>
-      <w:proofErr w:type="spellStart"/>
-      <w:r>
-        <w:rPr>
-          <w:rFonts w:ascii="Times New Roman" w:hAnsi="Times New Roman" w:cs="Times New Roman"/>
-          <w:sz w:val="28"/>
-          <w:szCs w:val="28"/>
-        </w:rPr>
-        <w:t>Docker</w:t>
-      </w:r>
-      <w:proofErr w:type="spellEnd"/>
-      <w:r>
-        <w:rPr>
-          <w:rFonts w:ascii="Times New Roman" w:hAnsi="Times New Roman" w:cs="Times New Roman"/>
-          <w:sz w:val="28"/>
-          <w:szCs w:val="28"/>
-        </w:rPr>
-        <w:t xml:space="preserve"> контейнер должен включать:</w:t>
+      <w:r>
+        <w:rPr>
+          <w:rFonts w:ascii="Times New Roman" w:hAnsi="Times New Roman" w:cs="Times New Roman"/>
+          <w:sz w:val="28"/>
+          <w:szCs w:val="28"/>
+        </w:rPr>
+        <w:t>Docker контейнер должен включать:</w:t>
       </w:r>
     </w:p>
     <w:p>
@@ -3231,18 +3133,8 @@
           <w:sz w:val="28"/>
           <w:szCs w:val="28"/>
         </w:rPr>
-        <w:t xml:space="preserve">ОС </w:t>
-      </w:r>
-      <w:proofErr w:type="spellStart"/>
-      <w:r>
-        <w:rPr>
-          <w:rFonts w:ascii="Times New Roman" w:hAnsi="Times New Roman" w:cs="Times New Roman"/>
-          <w:sz w:val="28"/>
-          <w:szCs w:val="28"/>
-        </w:rPr>
-        <w:t>Linux</w:t>
-      </w:r>
-      <w:proofErr w:type="spellEnd"/>
+        <w:t>ОС Linux</w:t>
+      </w:r>
     </w:p>
     <w:p>
       <w:pPr>
@@ -3259,23 +3151,13 @@
           <w:szCs w:val="28"/>
         </w:rPr>
       </w:pPr>
-      <w:proofErr w:type="spellStart"/>
-      <w:r>
-        <w:rPr>
-          <w:rFonts w:ascii="Times New Roman" w:hAnsi="Times New Roman" w:cs="Times New Roman"/>
-          <w:sz w:val="28"/>
-          <w:szCs w:val="28"/>
-        </w:rPr>
-        <w:t>Веб-сервер</w:t>
-      </w:r>
-      <w:proofErr w:type="spellEnd"/>
-      <w:r>
-        <w:rPr>
-          <w:rFonts w:ascii="Times New Roman" w:hAnsi="Times New Roman" w:cs="Times New Roman"/>
-          <w:sz w:val="28"/>
-          <w:szCs w:val="28"/>
-        </w:rPr>
-        <w:t xml:space="preserve"> </w:t>
+      <w:r>
+        <w:rPr>
+          <w:rFonts w:ascii="Times New Roman" w:hAnsi="Times New Roman" w:cs="Times New Roman"/>
+          <w:sz w:val="28"/>
+          <w:szCs w:val="28"/>
+        </w:rPr>
+        <w:t xml:space="preserve">Веб-сервер </w:t>
       </w:r>
       <w:r>
         <w:rPr>
@@ -3298,7 +3180,6 @@
           <w:szCs w:val="28"/>
         </w:rPr>
       </w:pPr>
-      <w:proofErr w:type="spellStart"/>
       <w:r>
         <w:rPr>
           <w:rFonts w:ascii="Times New Roman" w:hAnsi="Times New Roman" w:cs="Times New Roman"/>
@@ -3308,7 +3189,6 @@
         </w:rPr>
         <w:t>Docker</w:t>
       </w:r>
-      <w:proofErr w:type="spellEnd"/>
       <w:r>
         <w:rPr>
           <w:rFonts w:ascii="Times New Roman" w:hAnsi="Times New Roman" w:cs="Times New Roman"/>
@@ -3374,23 +3254,13 @@
           <w:szCs w:val="28"/>
         </w:rPr>
       </w:pPr>
-      <w:proofErr w:type="spellStart"/>
-      <w:r>
-        <w:rPr>
-          <w:rFonts w:ascii="Times New Roman" w:hAnsi="Times New Roman" w:cs="Times New Roman"/>
-          <w:sz w:val="28"/>
-          <w:szCs w:val="28"/>
-        </w:rPr>
-        <w:t>Примонтированные</w:t>
-      </w:r>
-      <w:proofErr w:type="spellEnd"/>
-      <w:r>
-        <w:rPr>
-          <w:rFonts w:ascii="Times New Roman" w:hAnsi="Times New Roman" w:cs="Times New Roman"/>
-          <w:sz w:val="28"/>
-          <w:szCs w:val="28"/>
-        </w:rPr>
-        <w:t xml:space="preserve"> тома</w:t>
+      <w:r>
+        <w:rPr>
+          <w:rFonts w:ascii="Times New Roman" w:hAnsi="Times New Roman" w:cs="Times New Roman"/>
+          <w:sz w:val="28"/>
+          <w:szCs w:val="28"/>
+        </w:rPr>
+        <w:t>Примонтированные тома</w:t>
       </w:r>
     </w:p>
     <w:p>
@@ -3441,97 +3311,7 @@
           <w:sz w:val="28"/>
           <w:szCs w:val="28"/>
         </w:rPr>
-        <w:t xml:space="preserve">Конечной задачей студента будет корректный запуск приложенного </w:t>
-      </w:r>
-      <w:proofErr w:type="spellStart"/>
-      <w:r>
-        <w:rPr>
-          <w:rFonts w:ascii="Times New Roman" w:hAnsi="Times New Roman" w:cs="Times New Roman"/>
-          <w:sz w:val="28"/>
-          <w:szCs w:val="28"/>
-        </w:rPr>
-        <w:t>php</w:t>
-      </w:r>
-      <w:proofErr w:type="spellEnd"/>
-      <w:r>
-        <w:rPr>
-          <w:rFonts w:ascii="Times New Roman" w:hAnsi="Times New Roman" w:cs="Times New Roman"/>
-          <w:sz w:val="28"/>
-          <w:szCs w:val="28"/>
-        </w:rPr>
-        <w:t xml:space="preserve"> </w:t>
-      </w:r>
-      <w:proofErr w:type="spellStart"/>
-      <w:r>
-        <w:rPr>
-          <w:rFonts w:ascii="Times New Roman" w:hAnsi="Times New Roman" w:cs="Times New Roman"/>
-          <w:sz w:val="28"/>
-          <w:szCs w:val="28"/>
-        </w:rPr>
-        <w:t>скрипта</w:t>
-      </w:r>
-      <w:proofErr w:type="spellEnd"/>
-      <w:r>
-        <w:rPr>
-          <w:rFonts w:ascii="Times New Roman" w:hAnsi="Times New Roman" w:cs="Times New Roman"/>
-          <w:sz w:val="28"/>
-          <w:szCs w:val="28"/>
-        </w:rPr>
-        <w:t xml:space="preserve"> генерации страницы с характеристиками </w:t>
-      </w:r>
-      <w:proofErr w:type="spellStart"/>
-      <w:r>
-        <w:rPr>
-          <w:rFonts w:ascii="Times New Roman" w:hAnsi="Times New Roman" w:cs="Times New Roman"/>
-          <w:sz w:val="28"/>
-          <w:szCs w:val="28"/>
-        </w:rPr>
-        <w:t>веб-сервера</w:t>
-      </w:r>
-      <w:proofErr w:type="spellEnd"/>
-      <w:r>
-        <w:rPr>
-          <w:rFonts w:ascii="Times New Roman" w:hAnsi="Times New Roman" w:cs="Times New Roman"/>
-          <w:sz w:val="28"/>
-          <w:szCs w:val="28"/>
-        </w:rPr>
-        <w:t xml:space="preserve"> и его работа на </w:t>
-      </w:r>
-      <w:proofErr w:type="gramStart"/>
-      <w:r>
-        <w:rPr>
-          <w:rFonts w:ascii="Times New Roman" w:hAnsi="Times New Roman" w:cs="Times New Roman"/>
-          <w:sz w:val="28"/>
-          <w:szCs w:val="28"/>
-        </w:rPr>
-        <w:t>созданном</w:t>
-      </w:r>
-      <w:proofErr w:type="gramEnd"/>
-      <w:r>
-        <w:rPr>
-          <w:rFonts w:ascii="Times New Roman" w:hAnsi="Times New Roman" w:cs="Times New Roman"/>
-          <w:sz w:val="28"/>
-          <w:szCs w:val="28"/>
-        </w:rPr>
-        <w:t xml:space="preserve"> </w:t>
-      </w:r>
-      <w:proofErr w:type="spellStart"/>
-      <w:r>
-        <w:rPr>
-          <w:rFonts w:ascii="Times New Roman" w:hAnsi="Times New Roman" w:cs="Times New Roman"/>
-          <w:sz w:val="28"/>
-          <w:szCs w:val="28"/>
-        </w:rPr>
-        <w:t>веб-сервере</w:t>
-      </w:r>
-      <w:proofErr w:type="spellEnd"/>
-      <w:r>
-        <w:rPr>
-          <w:rFonts w:ascii="Times New Roman" w:hAnsi="Times New Roman" w:cs="Times New Roman"/>
-          <w:sz w:val="28"/>
-          <w:szCs w:val="28"/>
-        </w:rPr>
-        <w:t>.</w:t>
+        <w:t>Конечной задачей студента будет корректный запуск приложенного php скрипта генерации страницы с характеристиками веб-сервера и его работа на созданном веб-сервере.</w:t>
       </w:r>
     </w:p>
     <w:p>
@@ -3630,27 +3410,7 @@
           <w:sz w:val="28"/>
           <w:szCs w:val="28"/>
         </w:rPr>
-        <w:t xml:space="preserve"> (рис. 1). Также в </w:t>
-      </w:r>
-      <w:proofErr w:type="spellStart"/>
-      <w:proofErr w:type="gramStart"/>
-      <w:r>
-        <w:rPr>
-          <w:rFonts w:ascii="Times New Roman" w:hAnsi="Times New Roman" w:cs="Times New Roman"/>
-          <w:sz w:val="28"/>
-          <w:szCs w:val="28"/>
-        </w:rPr>
-        <w:t>докер-контейнере</w:t>
-      </w:r>
-      <w:proofErr w:type="spellEnd"/>
-      <w:proofErr w:type="gramEnd"/>
-      <w:r>
-        <w:rPr>
-          <w:rFonts w:ascii="Times New Roman" w:hAnsi="Times New Roman" w:cs="Times New Roman"/>
-          <w:sz w:val="28"/>
-          <w:szCs w:val="28"/>
-        </w:rPr>
-        <w:t xml:space="preserve"> </w:t>
+        <w:t xml:space="preserve"> (рис. 1). Также в докер-контейнере </w:t>
       </w:r>
       <w:r>
         <w:rPr>
@@ -3802,15 +3562,442 @@
           <w:rFonts w:ascii="Times New Roman" w:hAnsi="Times New Roman" w:cs="Times New Roman"/>
           <w:sz w:val="28"/>
           <w:szCs w:val="28"/>
-        </w:rPr>
-      </w:pPr>
-      <w:r>
-        <w:rPr>
-          <w:rFonts w:ascii="Times New Roman" w:hAnsi="Times New Roman" w:cs="Times New Roman"/>
-          <w:sz w:val="28"/>
-          <w:szCs w:val="28"/>
-        </w:rPr>
+          <w:lang w:val="en-US"/>
+        </w:rPr>
+      </w:pPr>
+      <w:r>
+        <w:rPr>
+          <w:rFonts w:ascii="Times New Roman" w:hAnsi="Times New Roman" w:cs="Times New Roman"/>
+          <w:sz w:val="28"/>
+          <w:szCs w:val="28"/>
+        </w:rPr>
+        <w:lastRenderedPageBreak/>
         <w:tab/>
+      </w:r>
+      <w:r>
+        <w:rPr>
+          <w:rFonts w:ascii="Times New Roman" w:hAnsi="Times New Roman" w:cs="Times New Roman"/>
+          <w:noProof/>
+          <w:sz w:val="28"/>
+          <w:szCs w:val="28"/>
+          <w:lang w:eastAsia="ru-RU"/>
+        </w:rPr>
+        <w:drawing>
+          <wp:inline distT="0" distB="0" distL="0" distR="0">
+            <wp:extent cx="5029200" cy="5743575"/>
+            <wp:effectExtent l="19050" t="0" r="0" b="0"/>
+            <wp:docPr id="1" name="Рисунок 1"/>
+            <wp:cNvGraphicFramePr>
+              <a:graphicFrameLocks xmlns:a="http://schemas.openxmlformats.org/drawingml/2006/main" noChangeAspect="1"/>
+            </wp:cNvGraphicFramePr>
+            <a:graphic xmlns:a="http://schemas.openxmlformats.org/drawingml/2006/main">
+              <a:graphicData uri="http://schemas.openxmlformats.org/drawingml/2006/picture">
+                <pic:pic xmlns:pic="http://schemas.openxmlformats.org/drawingml/2006/picture">
+                  <pic:nvPicPr>
+                    <pic:cNvPr id="0" name="Picture 1"/>
+                    <pic:cNvPicPr>
+                      <a:picLocks noChangeAspect="1" noChangeArrowheads="1"/>
+                    </pic:cNvPicPr>
+                  </pic:nvPicPr>
+                  <pic:blipFill>
+                    <a:blip r:embed="rId8"/>
+                    <a:srcRect/>
+                    <a:stretch>
+                      <a:fillRect/>
+                    </a:stretch>
+                  </pic:blipFill>
+                  <pic:spPr bwMode="auto">
+                    <a:xfrm>
+                      <a:off x="0" y="0"/>
+                      <a:ext cx="5029200" cy="5743575"/>
+                    </a:xfrm>
+                    <a:prstGeom prst="rect">
+                      <a:avLst/>
+                    </a:prstGeom>
+                    <a:noFill/>
+                    <a:ln w="9525">
+                      <a:noFill/>
+                      <a:miter lim="800000"/>
+                      <a:headEnd/>
+                      <a:tailEnd/>
+                    </a:ln>
+                  </pic:spPr>
+                </pic:pic>
+              </a:graphicData>
+            </a:graphic>
+          </wp:inline>
+        </w:drawing>
+      </w:r>
+    </w:p>
+    <w:p>
+      <w:pPr>
+        <w:spacing w:line="360" w:lineRule="auto"/>
+        <w:jc w:val="both"/>
+        <w:rPr>
+          <w:rFonts w:ascii="Times New Roman" w:hAnsi="Times New Roman" w:cs="Times New Roman"/>
+          <w:sz w:val="28"/>
+          <w:szCs w:val="28"/>
+          <w:lang w:val="en-US"/>
+        </w:rPr>
+      </w:pPr>
+      <w:r>
+        <w:rPr>
+          <w:rFonts w:ascii="Times New Roman" w:hAnsi="Times New Roman" w:cs="Times New Roman"/>
+          <w:noProof/>
+          <w:sz w:val="28"/>
+          <w:szCs w:val="28"/>
+          <w:lang w:eastAsia="ru-RU"/>
+        </w:rPr>
+        <w:lastRenderedPageBreak/>
+        <w:drawing>
+          <wp:inline distT="0" distB="0" distL="0" distR="0">
+            <wp:extent cx="5010150" cy="4543425"/>
+            <wp:effectExtent l="19050" t="0" r="0" b="0"/>
+            <wp:docPr id="4" name="Рисунок 4"/>
+            <wp:cNvGraphicFramePr>
+              <a:graphicFrameLocks xmlns:a="http://schemas.openxmlformats.org/drawingml/2006/main" noChangeAspect="1"/>
+            </wp:cNvGraphicFramePr>
+            <a:graphic xmlns:a="http://schemas.openxmlformats.org/drawingml/2006/main">
+              <a:graphicData uri="http://schemas.openxmlformats.org/drawingml/2006/picture">
+                <pic:pic xmlns:pic="http://schemas.openxmlformats.org/drawingml/2006/picture">
+                  <pic:nvPicPr>
+                    <pic:cNvPr id="0" name="Picture 4"/>
+                    <pic:cNvPicPr>
+                      <a:picLocks noChangeAspect="1" noChangeArrowheads="1"/>
+                    </pic:cNvPicPr>
+                  </pic:nvPicPr>
+                  <pic:blipFill>
+                    <a:blip r:embed="rId9"/>
+                    <a:srcRect/>
+                    <a:stretch>
+                      <a:fillRect/>
+                    </a:stretch>
+                  </pic:blipFill>
+                  <pic:spPr bwMode="auto">
+                    <a:xfrm>
+                      <a:off x="0" y="0"/>
+                      <a:ext cx="5010150" cy="4543425"/>
+                    </a:xfrm>
+                    <a:prstGeom prst="rect">
+                      <a:avLst/>
+                    </a:prstGeom>
+                    <a:noFill/>
+                    <a:ln w="9525">
+                      <a:noFill/>
+                      <a:miter lim="800000"/>
+                      <a:headEnd/>
+                      <a:tailEnd/>
+                    </a:ln>
+                  </pic:spPr>
+                </pic:pic>
+              </a:graphicData>
+            </a:graphic>
+          </wp:inline>
+        </w:drawing>
+      </w:r>
+    </w:p>
+    <w:p>
+      <w:pPr>
+        <w:spacing w:line="360" w:lineRule="auto"/>
+        <w:jc w:val="both"/>
+        <w:rPr>
+          <w:rFonts w:ascii="Times New Roman" w:hAnsi="Times New Roman" w:cs="Times New Roman"/>
+          <w:sz w:val="28"/>
+          <w:szCs w:val="28"/>
+          <w:lang w:val="en-US"/>
+        </w:rPr>
+      </w:pPr>
+      <w:r>
+        <w:rPr>
+          <w:rFonts w:ascii="Times New Roman" w:hAnsi="Times New Roman" w:cs="Times New Roman"/>
+          <w:noProof/>
+          <w:sz w:val="28"/>
+          <w:szCs w:val="28"/>
+          <w:lang w:eastAsia="ru-RU"/>
+        </w:rPr>
+        <w:lastRenderedPageBreak/>
+        <w:drawing>
+          <wp:inline distT="0" distB="0" distL="0" distR="0">
+            <wp:extent cx="5029200" cy="4676775"/>
+            <wp:effectExtent l="19050" t="0" r="0" b="0"/>
+            <wp:docPr id="7" name="Рисунок 7"/>
+            <wp:cNvGraphicFramePr>
+              <a:graphicFrameLocks xmlns:a="http://schemas.openxmlformats.org/drawingml/2006/main" noChangeAspect="1"/>
+            </wp:cNvGraphicFramePr>
+            <a:graphic xmlns:a="http://schemas.openxmlformats.org/drawingml/2006/main">
+              <a:graphicData uri="http://schemas.openxmlformats.org/drawingml/2006/picture">
+                <pic:pic xmlns:pic="http://schemas.openxmlformats.org/drawingml/2006/picture">
+                  <pic:nvPicPr>
+                    <pic:cNvPr id="0" name="Picture 7"/>
+                    <pic:cNvPicPr>
+                      <a:picLocks noChangeAspect="1" noChangeArrowheads="1"/>
+                    </pic:cNvPicPr>
+                  </pic:nvPicPr>
+                  <pic:blipFill>
+                    <a:blip r:embed="rId10"/>
+                    <a:srcRect/>
+                    <a:stretch>
+                      <a:fillRect/>
+                    </a:stretch>
+                  </pic:blipFill>
+                  <pic:spPr bwMode="auto">
+                    <a:xfrm>
+                      <a:off x="0" y="0"/>
+                      <a:ext cx="5029200" cy="4676775"/>
+                    </a:xfrm>
+                    <a:prstGeom prst="rect">
+                      <a:avLst/>
+                    </a:prstGeom>
+                    <a:noFill/>
+                    <a:ln w="9525">
+                      <a:noFill/>
+                      <a:miter lim="800000"/>
+                      <a:headEnd/>
+                      <a:tailEnd/>
+                    </a:ln>
+                  </pic:spPr>
+                </pic:pic>
+              </a:graphicData>
+            </a:graphic>
+          </wp:inline>
+        </w:drawing>
+      </w:r>
+    </w:p>
+    <w:p>
+      <w:pPr>
+        <w:spacing w:line="360" w:lineRule="auto"/>
+        <w:jc w:val="both"/>
+        <w:rPr>
+          <w:rFonts w:ascii="Times New Roman" w:hAnsi="Times New Roman" w:cs="Times New Roman"/>
+          <w:sz w:val="28"/>
+          <w:szCs w:val="28"/>
+          <w:lang w:val="en-US"/>
+        </w:rPr>
+      </w:pPr>
+      <w:r>
+        <w:rPr>
+          <w:rFonts w:ascii="Times New Roman" w:hAnsi="Times New Roman" w:cs="Times New Roman"/>
+          <w:noProof/>
+          <w:sz w:val="28"/>
+          <w:szCs w:val="28"/>
+          <w:lang w:eastAsia="ru-RU"/>
+        </w:rPr>
+        <w:lastRenderedPageBreak/>
+        <w:drawing>
+          <wp:inline distT="0" distB="0" distL="0" distR="0">
+            <wp:extent cx="4819650" cy="4600575"/>
+            <wp:effectExtent l="19050" t="0" r="0" b="0"/>
+            <wp:docPr id="10" name="Рисунок 10"/>
+            <wp:cNvGraphicFramePr>
+              <a:graphicFrameLocks xmlns:a="http://schemas.openxmlformats.org/drawingml/2006/main" noChangeAspect="1"/>
+            </wp:cNvGraphicFramePr>
+            <a:graphic xmlns:a="http://schemas.openxmlformats.org/drawingml/2006/main">
+              <a:graphicData uri="http://schemas.openxmlformats.org/drawingml/2006/picture">
+                <pic:pic xmlns:pic="http://schemas.openxmlformats.org/drawingml/2006/picture">
+                  <pic:nvPicPr>
+                    <pic:cNvPr id="0" name="Picture 10"/>
+                    <pic:cNvPicPr>
+                      <a:picLocks noChangeAspect="1" noChangeArrowheads="1"/>
+                    </pic:cNvPicPr>
+                  </pic:nvPicPr>
+                  <pic:blipFill>
+                    <a:blip r:embed="rId11"/>
+                    <a:srcRect/>
+                    <a:stretch>
+                      <a:fillRect/>
+                    </a:stretch>
+                  </pic:blipFill>
+                  <pic:spPr bwMode="auto">
+                    <a:xfrm>
+                      <a:off x="0" y="0"/>
+                      <a:ext cx="4819650" cy="4600575"/>
+                    </a:xfrm>
+                    <a:prstGeom prst="rect">
+                      <a:avLst/>
+                    </a:prstGeom>
+                    <a:noFill/>
+                    <a:ln w="9525">
+                      <a:noFill/>
+                      <a:miter lim="800000"/>
+                      <a:headEnd/>
+                      <a:tailEnd/>
+                    </a:ln>
+                  </pic:spPr>
+                </pic:pic>
+              </a:graphicData>
+            </a:graphic>
+          </wp:inline>
+        </w:drawing>
+      </w:r>
+    </w:p>
+    <w:p>
+      <w:pPr>
+        <w:spacing w:line="360" w:lineRule="auto"/>
+        <w:jc w:val="both"/>
+        <w:rPr>
+          <w:rFonts w:ascii="Times New Roman" w:hAnsi="Times New Roman" w:cs="Times New Roman"/>
+          <w:sz w:val="28"/>
+          <w:szCs w:val="28"/>
+          <w:lang w:val="en-US"/>
+        </w:rPr>
+      </w:pPr>
+      <w:r>
+        <w:rPr>
+          <w:rFonts w:ascii="Times New Roman" w:hAnsi="Times New Roman" w:cs="Times New Roman"/>
+          <w:noProof/>
+          <w:sz w:val="28"/>
+          <w:szCs w:val="28"/>
+          <w:lang w:eastAsia="ru-RU"/>
+        </w:rPr>
+        <w:drawing>
+          <wp:inline distT="0" distB="0" distL="0" distR="0">
+            <wp:extent cx="4324350" cy="3486150"/>
+            <wp:effectExtent l="19050" t="0" r="0" b="0"/>
+            <wp:docPr id="13" name="Рисунок 13"/>
+            <wp:cNvGraphicFramePr>
+              <a:graphicFrameLocks xmlns:a="http://schemas.openxmlformats.org/drawingml/2006/main" noChangeAspect="1"/>
+            </wp:cNvGraphicFramePr>
+            <a:graphic xmlns:a="http://schemas.openxmlformats.org/drawingml/2006/main">
+              <a:graphicData uri="http://schemas.openxmlformats.org/drawingml/2006/picture">
+                <pic:pic xmlns:pic="http://schemas.openxmlformats.org/drawingml/2006/picture">
+                  <pic:nvPicPr>
+                    <pic:cNvPr id="0" name="Picture 13"/>
+                    <pic:cNvPicPr>
+                      <a:picLocks noChangeAspect="1" noChangeArrowheads="1"/>
+                    </pic:cNvPicPr>
+                  </pic:nvPicPr>
+                  <pic:blipFill>
+                    <a:blip r:embed="rId12"/>
+                    <a:srcRect/>
+                    <a:stretch>
+                      <a:fillRect/>
+                    </a:stretch>
+                  </pic:blipFill>
+                  <pic:spPr bwMode="auto">
+                    <a:xfrm>
+                      <a:off x="0" y="0"/>
+                      <a:ext cx="4324350" cy="3486150"/>
+                    </a:xfrm>
+                    <a:prstGeom prst="rect">
+                      <a:avLst/>
+                    </a:prstGeom>
+                    <a:noFill/>
+                    <a:ln w="9525">
+                      <a:noFill/>
+                      <a:miter lim="800000"/>
+                      <a:headEnd/>
+                      <a:tailEnd/>
+                    </a:ln>
+                  </pic:spPr>
+                </pic:pic>
+              </a:graphicData>
+            </a:graphic>
+          </wp:inline>
+        </w:drawing>
+      </w:r>
+    </w:p>
+    <w:p>
+      <w:pPr>
+        <w:spacing w:line="360" w:lineRule="auto"/>
+        <w:jc w:val="both"/>
+        <w:rPr>
+          <w:rFonts w:ascii="Times New Roman" w:hAnsi="Times New Roman" w:cs="Times New Roman"/>
+          <w:sz w:val="28"/>
+          <w:szCs w:val="28"/>
+        </w:rPr>
+      </w:pPr>
+      <w:r>
+        <w:rPr>
+          <w:rFonts w:ascii="Times New Roman" w:hAnsi="Times New Roman" w:cs="Times New Roman"/>
+          <w:noProof/>
+          <w:sz w:val="28"/>
+          <w:szCs w:val="28"/>
+          <w:lang w:eastAsia="ru-RU"/>
+        </w:rPr>
+        <w:lastRenderedPageBreak/>
+        <w:drawing>
+          <wp:inline distT="0" distB="0" distL="0" distR="0">
+            <wp:extent cx="4914900" cy="7048500"/>
+            <wp:effectExtent l="19050" t="0" r="0" b="0"/>
+            <wp:docPr id="16" name="Рисунок 16"/>
+            <wp:cNvGraphicFramePr>
+              <a:graphicFrameLocks xmlns:a="http://schemas.openxmlformats.org/drawingml/2006/main" noChangeAspect="1"/>
+            </wp:cNvGraphicFramePr>
+            <a:graphic xmlns:a="http://schemas.openxmlformats.org/drawingml/2006/main">
+              <a:graphicData uri="http://schemas.openxmlformats.org/drawingml/2006/picture">
+                <pic:pic xmlns:pic="http://schemas.openxmlformats.org/drawingml/2006/picture">
+                  <pic:nvPicPr>
+                    <pic:cNvPr id="0" name="Picture 16"/>
+                    <pic:cNvPicPr>
+                      <a:picLocks noChangeAspect="1" noChangeArrowheads="1"/>
+                    </pic:cNvPicPr>
+                  </pic:nvPicPr>
+                  <pic:blipFill>
+                    <a:blip r:embed="rId13"/>
+                    <a:srcRect/>
+                    <a:stretch>
+                      <a:fillRect/>
+                    </a:stretch>
+                  </pic:blipFill>
+                  <pic:spPr bwMode="auto">
+                    <a:xfrm>
+                      <a:off x="0" y="0"/>
+                      <a:ext cx="4914900" cy="7048500"/>
+                    </a:xfrm>
+                    <a:prstGeom prst="rect">
+                      <a:avLst/>
+                    </a:prstGeom>
+                    <a:noFill/>
+                    <a:ln w="9525">
+                      <a:noFill/>
+                      <a:miter lim="800000"/>
+                      <a:headEnd/>
+                      <a:tailEnd/>
+                    </a:ln>
+                  </pic:spPr>
+                </pic:pic>
+              </a:graphicData>
+            </a:graphic>
+          </wp:inline>
+        </w:drawing>
+      </w:r>
+    </w:p>
+    <w:p>
+      <w:pPr>
+        <w:spacing w:line="360" w:lineRule="auto"/>
+        <w:jc w:val="both"/>
+        <w:rPr>
+          <w:rFonts w:ascii="Times New Roman" w:hAnsi="Times New Roman" w:cs="Times New Roman"/>
+          <w:sz w:val="28"/>
+          <w:szCs w:val="28"/>
+        </w:rPr>
+      </w:pPr>
+      <w:r>
+        <w:rPr>
+          <w:rFonts w:ascii="Times New Roman" w:hAnsi="Times New Roman" w:cs="Times New Roman"/>
+          <w:sz w:val="28"/>
+          <w:szCs w:val="28"/>
+        </w:rPr>
+        <w:t>Нафоткал только книгу остальное такое же, но лень – ну просто 4 сущности, просто количество, а по смыслу – одно и то же.</w:t>
+      </w:r>
+    </w:p>
+    <w:p>
+      <w:pPr>
+        <w:spacing w:line="360" w:lineRule="auto"/>
+        <w:jc w:val="both"/>
+        <w:rPr>
+          <w:rFonts w:ascii="Times New Roman" w:hAnsi="Times New Roman" w:cs="Times New Roman"/>
+          <w:sz w:val="28"/>
+          <w:szCs w:val="28"/>
+        </w:rPr>
+      </w:pPr>
+      <w:r>
+        <w:rPr>
+          <w:rFonts w:ascii="Times New Roman" w:hAnsi="Times New Roman" w:cs="Times New Roman"/>
+          <w:sz w:val="28"/>
+          <w:szCs w:val="28"/>
+        </w:rPr>
+        <w:t>Дальше начинаю менять для 6-ой работы</w:t>
       </w:r>
     </w:p>
     <w:p>
@@ -3828,6 +4015,7 @@
           <w:rFonts w:ascii="Times New Roman" w:hAnsi="Times New Roman" w:cs="Times New Roman"/>
           <w:color w:val="auto"/>
         </w:rPr>
+        <w:lastRenderedPageBreak/>
         <w:t>Вывод</w:t>
       </w:r>
       <w:bookmarkEnd w:id="3"/>
@@ -3851,7 +4039,6 @@
         <w:tab/>
         <w:t xml:space="preserve">В процессе выполнения работы были восстановлены знания о </w:t>
       </w:r>
-      <w:proofErr w:type="spellStart"/>
       <w:r>
         <w:rPr>
           <w:rFonts w:ascii="Times New Roman" w:hAnsi="Times New Roman" w:cs="Times New Roman"/>
@@ -3861,7 +4048,6 @@
         </w:rPr>
         <w:t>docker</w:t>
       </w:r>
-      <w:proofErr w:type="spellEnd"/>
       <w:r>
         <w:rPr>
           <w:rFonts w:ascii="Times New Roman" w:hAnsi="Times New Roman" w:cs="Times New Roman"/>
@@ -3901,25 +4087,7 @@
           <w:sz w:val="28"/>
           <w:szCs w:val="28"/>
         </w:rPr>
-        <w:t xml:space="preserve">. Был запущен тестовый </w:t>
-      </w:r>
-      <w:proofErr w:type="spellStart"/>
-      <w:r>
-        <w:rPr>
-          <w:rFonts w:ascii="Times New Roman" w:hAnsi="Times New Roman" w:cs="Times New Roman"/>
-          <w:sz w:val="28"/>
-          <w:szCs w:val="28"/>
-        </w:rPr>
-        <w:t>скрипт</w:t>
-      </w:r>
-      <w:proofErr w:type="spellEnd"/>
-      <w:r>
-        <w:rPr>
-          <w:rFonts w:ascii="Times New Roman" w:hAnsi="Times New Roman" w:cs="Times New Roman"/>
-          <w:sz w:val="28"/>
-          <w:szCs w:val="28"/>
-        </w:rPr>
-        <w:t xml:space="preserve"> предоставленный по заданию.</w:t>
+        <w:t>. Был запущен тестовый скрипт предоставленный по заданию.</w:t>
       </w:r>
     </w:p>
     <w:p>
@@ -4043,7 +4211,6 @@
         </w:rPr>
         <w:tab/>
       </w:r>
-      <w:proofErr w:type="gramStart"/>
       <w:r>
         <w:rPr>
           <w:rFonts w:ascii="Times New Roman" w:hAnsi="Times New Roman" w:cs="Times New Roman"/>
@@ -4067,27 +4234,8 @@
           <w:sz w:val="28"/>
           <w:szCs w:val="28"/>
         </w:rPr>
-        <w:t xml:space="preserve">это </w:t>
-      </w:r>
-      <w:proofErr w:type="spellStart"/>
-      <w:r>
-        <w:rPr>
-          <w:rFonts w:ascii="Times New Roman" w:hAnsi="Times New Roman" w:cs="Times New Roman"/>
-          <w:sz w:val="28"/>
-          <w:szCs w:val="28"/>
-        </w:rPr>
-        <w:t>веб-сервер</w:t>
-      </w:r>
-      <w:proofErr w:type="spellEnd"/>
-      <w:r>
-        <w:rPr>
-          <w:rFonts w:ascii="Times New Roman" w:hAnsi="Times New Roman" w:cs="Times New Roman"/>
-          <w:sz w:val="28"/>
-          <w:szCs w:val="28"/>
-        </w:rPr>
-        <w:t>, вернее ПО для его создание, бесплатное, открытое.</w:t>
-      </w:r>
-      <w:proofErr w:type="gramEnd"/>
+        <w:t>это веб-сервер, вернее ПО для его создание, бесплатное, открытое.</w:t>
+      </w:r>
     </w:p>
     <w:p>
       <w:pPr>
@@ -4125,25 +4273,7 @@
           <w:szCs w:val="28"/>
         </w:rPr>
         <w:tab/>
-        <w:t xml:space="preserve">Что такое </w:t>
-      </w:r>
-      <w:proofErr w:type="spellStart"/>
-      <w:r>
-        <w:rPr>
-          <w:rFonts w:ascii="Times New Roman" w:hAnsi="Times New Roman" w:cs="Times New Roman"/>
-          <w:sz w:val="28"/>
-          <w:szCs w:val="28"/>
-        </w:rPr>
-        <w:t>оркестрация</w:t>
-      </w:r>
-      <w:proofErr w:type="spellEnd"/>
-      <w:r>
-        <w:rPr>
-          <w:rFonts w:ascii="Times New Roman" w:hAnsi="Times New Roman" w:cs="Times New Roman"/>
-          <w:sz w:val="28"/>
-          <w:szCs w:val="28"/>
-        </w:rPr>
-        <w:t xml:space="preserve"> контейнеров и для чего это нужно?</w:t>
+        <w:t>Что такое оркестрация контейнеров и для чего это нужно?</w:t>
       </w:r>
     </w:p>
     <w:p>
@@ -4290,49 +4420,9 @@
           <w:szCs w:val="28"/>
           <w:lang w:eastAsia="ru-RU"/>
         </w:rPr>
-        <w:t xml:space="preserve">Видео “Введение </w:t>
-      </w:r>
-      <w:proofErr w:type="gramStart"/>
-      <w:r>
-        <w:rPr>
-          <w:rFonts w:ascii="Times New Roman" w:eastAsia="Times New Roman" w:hAnsi="Times New Roman" w:cs="Times New Roman"/>
-          <w:sz w:val="28"/>
-          <w:szCs w:val="28"/>
-          <w:lang w:eastAsia="ru-RU"/>
-        </w:rPr>
-        <w:t>в</w:t>
-      </w:r>
-      <w:proofErr w:type="gramEnd"/>
-      <w:r>
-        <w:rPr>
-          <w:rFonts w:ascii="Times New Roman" w:eastAsia="Times New Roman" w:hAnsi="Times New Roman" w:cs="Times New Roman"/>
-          <w:sz w:val="28"/>
-          <w:szCs w:val="28"/>
-          <w:lang w:eastAsia="ru-RU"/>
-        </w:rPr>
-        <w:t xml:space="preserve"> </w:t>
-      </w:r>
-      <w:proofErr w:type="gramStart"/>
-      <w:r>
-        <w:rPr>
-          <w:rFonts w:ascii="Times New Roman" w:eastAsia="Times New Roman" w:hAnsi="Times New Roman" w:cs="Times New Roman"/>
-          <w:sz w:val="28"/>
-          <w:szCs w:val="28"/>
-          <w:lang w:eastAsia="ru-RU"/>
-        </w:rPr>
-        <w:t>Докер</w:t>
-      </w:r>
-      <w:proofErr w:type="gramEnd"/>
-      <w:r>
-        <w:rPr>
-          <w:rFonts w:ascii="Times New Roman" w:eastAsia="Times New Roman" w:hAnsi="Times New Roman" w:cs="Times New Roman"/>
-          <w:sz w:val="28"/>
-          <w:szCs w:val="28"/>
-          <w:lang w:eastAsia="ru-RU"/>
-        </w:rPr>
-        <w:t xml:space="preserve">” на английском языке от создателя: </w:t>
-      </w:r>
-      <w:hyperlink r:id="rId8">
+        <w:t xml:space="preserve">Видео “Введение в Докер” на английском языке от создателя: </w:t>
+      </w:r>
+      <w:hyperlink r:id="rId14">
         <w:r>
           <w:rPr>
             <w:rFonts w:ascii="Times New Roman" w:eastAsia="Times New Roman" w:hAnsi="Times New Roman" w:cs="Times New Roman"/>
@@ -4387,7 +4477,7 @@
         </w:rPr>
         <w:t xml:space="preserve">Статья о назначении докера простыми словами: </w:t>
       </w:r>
-      <w:hyperlink r:id="rId9">
+      <w:hyperlink r:id="rId15">
         <w:r>
           <w:rPr>
             <w:rFonts w:ascii="Times New Roman" w:eastAsia="Times New Roman" w:hAnsi="Times New Roman" w:cs="Times New Roman"/>
@@ -4429,29 +4519,9 @@
           <w:szCs w:val="28"/>
           <w:lang w:eastAsia="ru-RU"/>
         </w:rPr>
-        <w:t xml:space="preserve">Более сложная и подробная статья </w:t>
-      </w:r>
-      <w:proofErr w:type="gramStart"/>
-      <w:r>
-        <w:rPr>
-          <w:rFonts w:ascii="Times New Roman" w:eastAsia="Times New Roman" w:hAnsi="Times New Roman" w:cs="Times New Roman"/>
-          <w:sz w:val="28"/>
-          <w:szCs w:val="28"/>
-          <w:lang w:eastAsia="ru-RU"/>
-        </w:rPr>
-        <w:t>про</w:t>
-      </w:r>
-      <w:proofErr w:type="gramEnd"/>
-      <w:r>
-        <w:rPr>
-          <w:rFonts w:ascii="Times New Roman" w:eastAsia="Times New Roman" w:hAnsi="Times New Roman" w:cs="Times New Roman"/>
-          <w:sz w:val="28"/>
-          <w:szCs w:val="28"/>
-          <w:lang w:eastAsia="ru-RU"/>
-        </w:rPr>
-        <w:t xml:space="preserve"> докер: </w:t>
-      </w:r>
-      <w:hyperlink r:id="rId10">
+        <w:t xml:space="preserve">Более сложная и подробная статья про докер: </w:t>
+      </w:r>
+      <w:hyperlink r:id="rId16">
         <w:r>
           <w:rPr>
             <w:rFonts w:ascii="Times New Roman" w:eastAsia="Times New Roman" w:hAnsi="Times New Roman" w:cs="Times New Roman"/>
@@ -4493,29 +4563,9 @@
           <w:szCs w:val="28"/>
           <w:lang w:eastAsia="ru-RU"/>
         </w:rPr>
-        <w:t xml:space="preserve">Хорошая статья с пингвинами для прочтения после </w:t>
-      </w:r>
-      <w:proofErr w:type="spellStart"/>
-      <w:r>
-        <w:rPr>
-          <w:rFonts w:ascii="Times New Roman" w:eastAsia="Times New Roman" w:hAnsi="Times New Roman" w:cs="Times New Roman"/>
-          <w:sz w:val="28"/>
-          <w:szCs w:val="28"/>
-          <w:lang w:eastAsia="ru-RU"/>
-        </w:rPr>
-        <w:t>туториала</w:t>
-      </w:r>
-      <w:proofErr w:type="spellEnd"/>
-      <w:r>
-        <w:rPr>
-          <w:rFonts w:ascii="Times New Roman" w:eastAsia="Times New Roman" w:hAnsi="Times New Roman" w:cs="Times New Roman"/>
-          <w:sz w:val="28"/>
-          <w:szCs w:val="28"/>
-          <w:lang w:eastAsia="ru-RU"/>
-        </w:rPr>
-        <w:t xml:space="preserve"> по докеру: </w:t>
-      </w:r>
-      <w:hyperlink r:id="rId11">
+        <w:t xml:space="preserve">Хорошая статья с пингвинами для прочтения после туториала по докеру: </w:t>
+      </w:r>
+      <w:hyperlink r:id="rId17">
         <w:r>
           <w:rPr>
             <w:rFonts w:ascii="Times New Roman" w:eastAsia="Times New Roman" w:hAnsi="Times New Roman" w:cs="Times New Roman"/>
@@ -4559,7 +4609,7 @@
         </w:rPr>
         <w:t xml:space="preserve">Официальная документация докера: </w:t>
       </w:r>
-      <w:hyperlink r:id="rId12">
+      <w:hyperlink r:id="rId18">
         <w:r>
           <w:rPr>
             <w:rFonts w:ascii="Times New Roman" w:eastAsia="Times New Roman" w:hAnsi="Times New Roman" w:cs="Times New Roman"/>
@@ -4603,7 +4653,7 @@
         </w:rPr>
         <w:t xml:space="preserve">Статья о конкретном опыте использования докер контейнеров: </w:t>
       </w:r>
-      <w:hyperlink r:id="rId13">
+      <w:hyperlink r:id="rId19">
         <w:r>
           <w:rPr>
             <w:rFonts w:ascii="Times New Roman" w:eastAsia="Times New Roman" w:hAnsi="Times New Roman" w:cs="Times New Roman"/>
@@ -4638,7 +4688,6 @@
           <w:lang w:eastAsia="ru-RU"/>
         </w:rPr>
       </w:pPr>
-      <w:proofErr w:type="spellStart"/>
       <w:r>
         <w:rPr>
           <w:rFonts w:ascii="Times New Roman" w:eastAsia="Times New Roman" w:hAnsi="Times New Roman" w:cs="Times New Roman"/>
@@ -4646,19 +4695,9 @@
           <w:szCs w:val="28"/>
           <w:lang w:eastAsia="ru-RU"/>
         </w:rPr>
-        <w:t>Туториал</w:t>
-      </w:r>
-      <w:proofErr w:type="spellEnd"/>
-      <w:r>
-        <w:rPr>
-          <w:rFonts w:ascii="Times New Roman" w:eastAsia="Times New Roman" w:hAnsi="Times New Roman" w:cs="Times New Roman"/>
-          <w:sz w:val="28"/>
-          <w:szCs w:val="28"/>
-          <w:lang w:eastAsia="ru-RU"/>
-        </w:rPr>
-        <w:t xml:space="preserve"> по докеру: </w:t>
-      </w:r>
-      <w:hyperlink r:id="rId14">
+        <w:t xml:space="preserve">Туториал по докеру: </w:t>
+      </w:r>
+      <w:hyperlink r:id="rId20">
         <w:r>
           <w:rPr>
             <w:rFonts w:ascii="Times New Roman" w:eastAsia="Times New Roman" w:hAnsi="Times New Roman" w:cs="Times New Roman"/>
@@ -4693,7 +4732,6 @@
           <w:lang w:eastAsia="ru-RU"/>
         </w:rPr>
       </w:pPr>
-      <w:proofErr w:type="spellStart"/>
       <w:r>
         <w:rPr>
           <w:rFonts w:ascii="Times New Roman" w:eastAsia="Times New Roman" w:hAnsi="Times New Roman" w:cs="Times New Roman"/>
@@ -4701,39 +4739,9 @@
           <w:szCs w:val="28"/>
           <w:lang w:eastAsia="ru-RU"/>
         </w:rPr>
-        <w:t>Туториал</w:t>
-      </w:r>
-      <w:proofErr w:type="spellEnd"/>
-      <w:r>
-        <w:rPr>
-          <w:rFonts w:ascii="Times New Roman" w:eastAsia="Times New Roman" w:hAnsi="Times New Roman" w:cs="Times New Roman"/>
-          <w:sz w:val="28"/>
-          <w:szCs w:val="28"/>
-          <w:lang w:eastAsia="ru-RU"/>
-        </w:rPr>
-        <w:t xml:space="preserve"> по докеру с </w:t>
-      </w:r>
-      <w:proofErr w:type="spellStart"/>
-      <w:r>
-        <w:rPr>
-          <w:rFonts w:ascii="Times New Roman" w:eastAsia="Times New Roman" w:hAnsi="Times New Roman" w:cs="Times New Roman"/>
-          <w:sz w:val="28"/>
-          <w:szCs w:val="28"/>
-          <w:lang w:eastAsia="ru-RU"/>
-        </w:rPr>
-        <w:t>Хабра</w:t>
-      </w:r>
-      <w:proofErr w:type="spellEnd"/>
-      <w:r>
-        <w:rPr>
-          <w:rFonts w:ascii="Times New Roman" w:eastAsia="Times New Roman" w:hAnsi="Times New Roman" w:cs="Times New Roman"/>
-          <w:sz w:val="28"/>
-          <w:szCs w:val="28"/>
-          <w:lang w:eastAsia="ru-RU"/>
-        </w:rPr>
-        <w:t xml:space="preserve">: </w:t>
-      </w:r>
-      <w:hyperlink r:id="rId15">
+        <w:t xml:space="preserve">Туториал по докеру с Хабра: </w:t>
+      </w:r>
+      <w:hyperlink r:id="rId21">
         <w:r>
           <w:rPr>
             <w:rFonts w:ascii="Times New Roman" w:eastAsia="Times New Roman" w:hAnsi="Times New Roman" w:cs="Times New Roman"/>
@@ -4775,29 +4783,9 @@
           <w:szCs w:val="28"/>
           <w:lang w:eastAsia="ru-RU"/>
         </w:rPr>
-        <w:t xml:space="preserve">Шпаргалка с командами </w:t>
-      </w:r>
-      <w:proofErr w:type="spellStart"/>
-      <w:r>
-        <w:rPr>
-          <w:rFonts w:ascii="Times New Roman" w:eastAsia="Times New Roman" w:hAnsi="Times New Roman" w:cs="Times New Roman"/>
-          <w:sz w:val="28"/>
-          <w:szCs w:val="28"/>
-          <w:lang w:eastAsia="ru-RU"/>
-        </w:rPr>
-        <w:t>Docker</w:t>
-      </w:r>
-      <w:proofErr w:type="spellEnd"/>
-      <w:r>
-        <w:rPr>
-          <w:rFonts w:ascii="Times New Roman" w:eastAsia="Times New Roman" w:hAnsi="Times New Roman" w:cs="Times New Roman"/>
-          <w:sz w:val="28"/>
-          <w:szCs w:val="28"/>
-          <w:lang w:eastAsia="ru-RU"/>
-        </w:rPr>
-        <w:t xml:space="preserve">: </w:t>
-      </w:r>
-      <w:hyperlink r:id="rId16">
+        <w:t xml:space="preserve">Шпаргалка с командами Docker: </w:t>
+      </w:r>
+      <w:hyperlink r:id="rId22">
         <w:r>
           <w:rPr>
             <w:rFonts w:ascii="Times New Roman" w:eastAsia="Times New Roman" w:hAnsi="Times New Roman" w:cs="Times New Roman"/>
@@ -4839,29 +4827,9 @@
           <w:szCs w:val="28"/>
           <w:lang w:eastAsia="ru-RU"/>
         </w:rPr>
-        <w:t xml:space="preserve">Ссылка на скачивание докера </w:t>
-      </w:r>
-      <w:proofErr w:type="gramStart"/>
-      <w:r>
-        <w:rPr>
-          <w:rFonts w:ascii="Times New Roman" w:eastAsia="Times New Roman" w:hAnsi="Times New Roman" w:cs="Times New Roman"/>
-          <w:sz w:val="28"/>
-          <w:szCs w:val="28"/>
-          <w:lang w:eastAsia="ru-RU"/>
-        </w:rPr>
-        <w:t>с</w:t>
-      </w:r>
-      <w:proofErr w:type="gramEnd"/>
-      <w:r>
-        <w:rPr>
-          <w:rFonts w:ascii="Times New Roman" w:eastAsia="Times New Roman" w:hAnsi="Times New Roman" w:cs="Times New Roman"/>
-          <w:sz w:val="28"/>
-          <w:szCs w:val="28"/>
-          <w:lang w:eastAsia="ru-RU"/>
-        </w:rPr>
-        <w:t xml:space="preserve"> официального сайте: </w:t>
-      </w:r>
-      <w:hyperlink r:id="rId17">
+        <w:t xml:space="preserve">Ссылка на скачивание докера с официального сайте: </w:t>
+      </w:r>
+      <w:hyperlink r:id="rId23">
         <w:r>
           <w:rPr>
             <w:rFonts w:ascii="Times New Roman" w:eastAsia="Times New Roman" w:hAnsi="Times New Roman" w:cs="Times New Roman"/>
@@ -4903,29 +4871,9 @@
           <w:szCs w:val="28"/>
           <w:lang w:eastAsia="ru-RU"/>
         </w:rPr>
-        <w:t xml:space="preserve">Отличная статья про </w:t>
-      </w:r>
-      <w:proofErr w:type="spellStart"/>
-      <w:r>
-        <w:rPr>
-          <w:rFonts w:ascii="Times New Roman" w:eastAsia="Times New Roman" w:hAnsi="Times New Roman" w:cs="Times New Roman"/>
-          <w:sz w:val="28"/>
-          <w:szCs w:val="28"/>
-          <w:lang w:eastAsia="ru-RU"/>
-        </w:rPr>
-        <w:t>dockerfile</w:t>
-      </w:r>
-      <w:proofErr w:type="spellEnd"/>
-      <w:r>
-        <w:rPr>
-          <w:rFonts w:ascii="Times New Roman" w:eastAsia="Times New Roman" w:hAnsi="Times New Roman" w:cs="Times New Roman"/>
-          <w:sz w:val="28"/>
-          <w:szCs w:val="28"/>
-          <w:lang w:eastAsia="ru-RU"/>
-        </w:rPr>
-        <w:t xml:space="preserve">: </w:t>
-      </w:r>
-      <w:hyperlink r:id="rId18">
+        <w:t xml:space="preserve">Отличная статья про dockerfile: </w:t>
+      </w:r>
+      <w:hyperlink r:id="rId24">
         <w:r>
           <w:rPr>
             <w:rFonts w:ascii="Times New Roman" w:eastAsia="Times New Roman" w:hAnsi="Times New Roman" w:cs="Times New Roman"/>
@@ -4969,7 +4917,7 @@
         </w:rPr>
         <w:t xml:space="preserve">Установка и настройка PHP: </w:t>
       </w:r>
-      <w:hyperlink r:id="rId19">
+      <w:hyperlink r:id="rId25">
         <w:r>
           <w:rPr>
             <w:rFonts w:ascii="Times New Roman" w:eastAsia="Times New Roman" w:hAnsi="Times New Roman" w:cs="Times New Roman"/>
@@ -5011,49 +4959,9 @@
           <w:szCs w:val="28"/>
           <w:lang w:eastAsia="ru-RU"/>
         </w:rPr>
-        <w:t xml:space="preserve">Настройка среды </w:t>
-      </w:r>
-      <w:proofErr w:type="spellStart"/>
-      <w:r>
-        <w:rPr>
-          <w:rFonts w:ascii="Times New Roman" w:eastAsia="Times New Roman" w:hAnsi="Times New Roman" w:cs="Times New Roman"/>
-          <w:sz w:val="28"/>
-          <w:szCs w:val="28"/>
-          <w:lang w:eastAsia="ru-RU"/>
-        </w:rPr>
-        <w:t>PhpStorm</w:t>
-      </w:r>
-      <w:proofErr w:type="spellEnd"/>
-      <w:r>
-        <w:rPr>
-          <w:rFonts w:ascii="Times New Roman" w:eastAsia="Times New Roman" w:hAnsi="Times New Roman" w:cs="Times New Roman"/>
-          <w:sz w:val="28"/>
-          <w:szCs w:val="28"/>
-          <w:lang w:eastAsia="ru-RU"/>
-        </w:rPr>
-        <w:t xml:space="preserve"> и полезные </w:t>
-      </w:r>
-      <w:proofErr w:type="spellStart"/>
-      <w:r>
-        <w:rPr>
-          <w:rFonts w:ascii="Times New Roman" w:eastAsia="Times New Roman" w:hAnsi="Times New Roman" w:cs="Times New Roman"/>
-          <w:sz w:val="28"/>
-          <w:szCs w:val="28"/>
-          <w:lang w:eastAsia="ru-RU"/>
-        </w:rPr>
-        <w:t>фичи</w:t>
-      </w:r>
-      <w:proofErr w:type="spellEnd"/>
-      <w:r>
-        <w:rPr>
-          <w:rFonts w:ascii="Times New Roman" w:eastAsia="Times New Roman" w:hAnsi="Times New Roman" w:cs="Times New Roman"/>
-          <w:sz w:val="28"/>
-          <w:szCs w:val="28"/>
-          <w:lang w:eastAsia="ru-RU"/>
-        </w:rPr>
-        <w:t xml:space="preserve">: </w:t>
-      </w:r>
-      <w:hyperlink r:id="rId20">
+        <w:t xml:space="preserve">Настройка среды PhpStorm и полезные фичи: </w:t>
+      </w:r>
+      <w:hyperlink r:id="rId26">
         <w:r>
           <w:rPr>
             <w:rFonts w:ascii="Times New Roman" w:eastAsia="Times New Roman" w:hAnsi="Times New Roman" w:cs="Times New Roman"/>
@@ -5104,29 +5012,9 @@
           <w:szCs w:val="28"/>
           <w:lang w:val="en-US" w:eastAsia="ru-RU"/>
         </w:rPr>
-        <w:t xml:space="preserve"> </w:t>
-      </w:r>
-      <w:proofErr w:type="spellStart"/>
-      <w:r>
-        <w:rPr>
-          <w:rFonts w:ascii="Times New Roman" w:eastAsia="Times New Roman" w:hAnsi="Times New Roman" w:cs="Times New Roman"/>
-          <w:sz w:val="28"/>
-          <w:szCs w:val="28"/>
-          <w:lang w:val="en-US" w:eastAsia="ru-RU"/>
-        </w:rPr>
-        <w:t>docker</w:t>
-      </w:r>
-      <w:proofErr w:type="spellEnd"/>
-      <w:r>
-        <w:rPr>
-          <w:rFonts w:ascii="Times New Roman" w:eastAsia="Times New Roman" w:hAnsi="Times New Roman" w:cs="Times New Roman"/>
-          <w:sz w:val="28"/>
-          <w:szCs w:val="28"/>
-          <w:lang w:val="en-US" w:eastAsia="ru-RU"/>
-        </w:rPr>
-        <w:t xml:space="preserve"> compose: </w:t>
-      </w:r>
-      <w:hyperlink r:id="rId21">
+        <w:t xml:space="preserve"> docker compose: </w:t>
+      </w:r>
+      <w:hyperlink r:id="rId27">
         <w:r>
           <w:rPr>
             <w:rFonts w:ascii="Times New Roman" w:eastAsia="Times New Roman" w:hAnsi="Times New Roman" w:cs="Times New Roman"/>
@@ -5161,7 +5049,6 @@
           <w:lang w:val="en-US" w:eastAsia="ru-RU"/>
         </w:rPr>
       </w:pPr>
-      <w:proofErr w:type="spellStart"/>
       <w:r>
         <w:rPr>
           <w:rFonts w:ascii="Times New Roman" w:eastAsia="Times New Roman" w:hAnsi="Times New Roman" w:cs="Times New Roman"/>
@@ -5169,19 +5056,9 @@
           <w:szCs w:val="28"/>
           <w:lang w:val="en-US" w:eastAsia="ru-RU"/>
         </w:rPr>
-        <w:t>Docker</w:t>
-      </w:r>
-      <w:proofErr w:type="spellEnd"/>
-      <w:r>
-        <w:rPr>
-          <w:rFonts w:ascii="Times New Roman" w:eastAsia="Times New Roman" w:hAnsi="Times New Roman" w:cs="Times New Roman"/>
-          <w:sz w:val="28"/>
-          <w:szCs w:val="28"/>
-          <w:lang w:val="en-US" w:eastAsia="ru-RU"/>
-        </w:rPr>
-        <w:t xml:space="preserve"> hub: </w:t>
-      </w:r>
-      <w:hyperlink r:id="rId22">
+        <w:t xml:space="preserve">Docker hub: </w:t>
+      </w:r>
+      <w:hyperlink r:id="rId28">
         <w:r>
           <w:rPr>
             <w:rFonts w:ascii="Times New Roman" w:eastAsia="Times New Roman" w:hAnsi="Times New Roman" w:cs="Times New Roman"/>
@@ -5210,34 +5087,9 @@
           <w:color w:val="auto"/>
         </w:rPr>
         <w:lastRenderedPageBreak/>
-        <w:t xml:space="preserve">Ссылка на </w:t>
-      </w:r>
-      <w:proofErr w:type="gramStart"/>
-      <w:r>
-        <w:rPr>
-          <w:rFonts w:ascii="Times New Roman" w:hAnsi="Times New Roman" w:cs="Times New Roman"/>
-          <w:color w:val="auto"/>
-        </w:rPr>
-        <w:t>удаленный</w:t>
-      </w:r>
-      <w:proofErr w:type="gramEnd"/>
-      <w:r>
-        <w:rPr>
-          <w:rFonts w:ascii="Times New Roman" w:hAnsi="Times New Roman" w:cs="Times New Roman"/>
-          <w:color w:val="auto"/>
-        </w:rPr>
-        <w:t xml:space="preserve"> </w:t>
-      </w:r>
-      <w:proofErr w:type="spellStart"/>
-      <w:r>
-        <w:rPr>
-          <w:rFonts w:ascii="Times New Roman" w:hAnsi="Times New Roman" w:cs="Times New Roman"/>
-          <w:color w:val="auto"/>
-        </w:rPr>
-        <w:t>репозиторий</w:t>
+        <w:t>Ссылка на удаленный репозиторий</w:t>
       </w:r>
       <w:bookmarkEnd w:id="6"/>
-      <w:proofErr w:type="spellEnd"/>
     </w:p>
     <w:p>
       <w:pPr>
@@ -5249,7 +5101,7 @@
           <w:szCs w:val="28"/>
         </w:rPr>
       </w:pPr>
-      <w:hyperlink r:id="rId23" w:history="1">
+      <w:hyperlink r:id="rId29" w:history="1">
         <w:r>
           <w:rPr>
             <w:rStyle w:val="a6"/>
@@ -7061,7 +6913,7 @@
   <a:extraClrSchemeLst/>
   <a:extLst>
     <a:ext uri="{05A4C25C-085E-4340-85A3-A5531E510DB2}">
-      <thm15:themeFamily xmlns:thm15="http://schemas.microsoft.com/office/thememl/2012/main" xmlns="" name="Office Theme" id="{62F939B6-93AF-4DB8-9C6B-D6C7DFDC589F}" vid="{4A3C46E8-61CC-4603-A589-7422A47A8E4A}"/>
+      <thm15:themeFamily xmlns="" xmlns:thm15="http://schemas.microsoft.com/office/thememl/2012/main" name="Office Theme" id="{62F939B6-93AF-4DB8-9C6B-D6C7DFDC589F}" vid="{4A3C46E8-61CC-4603-A589-7422A47A8E4A}"/>
     </a:ext>
   </a:extLst>
 </a:theme>

</xml_diff>